<commit_message>
continue on les étapes
</commit_message>
<xml_diff>
--- a/Dossier synthèse et professionnel/lesEtapesDuMosCowEvent.docx
+++ b/Dossier synthèse et professionnel/lesEtapesDuMosCowEvent.docx
@@ -117,6 +117,19 @@
         <w:rPr>
           <w:rFonts w:ascii="Calibri" w:hAnsi="Calibri"/>
         </w:rPr>
+        <w:t>Des formulaires pour communiquer avec la base de données</w:t>
+      </w:r>
+    </w:p>
+    <w:p>
+      <w:pPr>
+        <w:rPr>
+          <w:rFonts w:ascii="Calibri" w:hAnsi="Calibri"/>
+        </w:rPr>
+      </w:pPr>
+      <w:r>
+        <w:rPr>
+          <w:rFonts w:ascii="Calibri" w:hAnsi="Calibri"/>
+        </w:rPr>
         <w:t>Une base de données (lesevenements)</w:t>
       </w:r>
     </w:p>
@@ -132,8 +145,6 @@
         </w:rPr>
         <w:t xml:space="preserve">Des tables : </w:t>
       </w:r>
-      <w:bookmarkStart w:id="0" w:name="_GoBack"/>
-      <w:bookmarkEnd w:id="0"/>
     </w:p>
     <w:p>
       <w:pPr>
@@ -254,7 +265,6 @@
           <w:rFonts w:ascii="Calibri" w:hAnsi="Calibri"/>
         </w:rPr>
       </w:pPr>
-      <w:proofErr w:type="spellStart"/>
       <w:r>
         <w:rPr>
           <w:rFonts w:ascii="Calibri" w:hAnsi="Calibri"/>
@@ -267,7 +277,171 @@
         </w:rPr>
         <w:t>sers</w:t>
       </w:r>
-      <w:proofErr w:type="spellEnd"/>
+    </w:p>
+    <w:p>
+      <w:pPr>
+        <w:rPr>
+          <w:rFonts w:ascii="Calibri" w:hAnsi="Calibri"/>
+        </w:rPr>
+      </w:pPr>
+    </w:p>
+    <w:p>
+      <w:pPr>
+        <w:rPr>
+          <w:rFonts w:ascii="Calibri" w:hAnsi="Calibri"/>
+        </w:rPr>
+      </w:pPr>
+      <w:r>
+        <w:rPr>
+          <w:rFonts w:ascii="Calibri" w:hAnsi="Calibri"/>
+        </w:rPr>
+        <w:t xml:space="preserve">Pour </w:t>
+      </w:r>
+      <w:proofErr w:type="gramStart"/>
+      <w:r>
+        <w:rPr>
+          <w:rFonts w:ascii="Calibri" w:hAnsi="Calibri"/>
+        </w:rPr>
+        <w:t>le user</w:t>
+      </w:r>
+      <w:proofErr w:type="gramEnd"/>
+      <w:r>
+        <w:rPr>
+          <w:rFonts w:ascii="Calibri" w:hAnsi="Calibri"/>
+        </w:rPr>
+        <w:t xml:space="preserve"> u</w:t>
+      </w:r>
+      <w:r>
+        <w:rPr>
+          <w:rFonts w:ascii="Calibri" w:hAnsi="Calibri"/>
+        </w:rPr>
+        <w:t>n moyen de :</w:t>
+      </w:r>
+    </w:p>
+    <w:p>
+      <w:pPr>
+        <w:pStyle w:val="Paragraphedeliste"/>
+        <w:numPr>
+          <w:ilvl w:val="0"/>
+          <w:numId w:val="13"/>
+        </w:numPr>
+        <w:rPr>
+          <w:rFonts w:ascii="Calibri" w:hAnsi="Calibri"/>
+        </w:rPr>
+      </w:pPr>
+      <w:r>
+        <w:rPr>
+          <w:rFonts w:ascii="Calibri" w:hAnsi="Calibri"/>
+        </w:rPr>
+        <w:t>S</w:t>
+      </w:r>
+      <w:r>
+        <w:rPr>
+          <w:rFonts w:ascii="Calibri" w:hAnsi="Calibri"/>
+        </w:rPr>
+        <w:t>'inscrire</w:t>
+      </w:r>
+    </w:p>
+    <w:p>
+      <w:pPr>
+        <w:pStyle w:val="Paragraphedeliste"/>
+        <w:numPr>
+          <w:ilvl w:val="0"/>
+          <w:numId w:val="13"/>
+        </w:numPr>
+        <w:rPr>
+          <w:rFonts w:ascii="Calibri" w:hAnsi="Calibri"/>
+        </w:rPr>
+      </w:pPr>
+      <w:r>
+        <w:rPr>
+          <w:rFonts w:ascii="Calibri" w:hAnsi="Calibri"/>
+        </w:rPr>
+        <w:t>Se connecter</w:t>
+      </w:r>
+    </w:p>
+    <w:p>
+      <w:pPr>
+        <w:pStyle w:val="Paragraphedeliste"/>
+        <w:numPr>
+          <w:ilvl w:val="0"/>
+          <w:numId w:val="13"/>
+        </w:numPr>
+        <w:rPr>
+          <w:rFonts w:ascii="Calibri" w:hAnsi="Calibri"/>
+        </w:rPr>
+      </w:pPr>
+      <w:r>
+        <w:rPr>
+          <w:rFonts w:ascii="Calibri" w:hAnsi="Calibri"/>
+        </w:rPr>
+        <w:t>D'accéder à un espace user</w:t>
+      </w:r>
+    </w:p>
+    <w:p>
+      <w:pPr>
+        <w:pStyle w:val="Paragraphedeliste"/>
+        <w:numPr>
+          <w:ilvl w:val="0"/>
+          <w:numId w:val="13"/>
+        </w:numPr>
+        <w:rPr>
+          <w:rFonts w:ascii="Calibri" w:hAnsi="Calibri"/>
+        </w:rPr>
+      </w:pPr>
+      <w:r>
+        <w:rPr>
+          <w:rFonts w:ascii="Calibri" w:hAnsi="Calibri"/>
+        </w:rPr>
+        <w:t>D'ajouter des commentaires</w:t>
+      </w:r>
+    </w:p>
+    <w:p>
+      <w:pPr>
+        <w:rPr>
+          <w:rFonts w:ascii="Calibri" w:hAnsi="Calibri"/>
+        </w:rPr>
+      </w:pPr>
+    </w:p>
+    <w:p>
+      <w:pPr>
+        <w:rPr>
+          <w:rFonts w:ascii="Calibri" w:hAnsi="Calibri"/>
+        </w:rPr>
+      </w:pPr>
+      <w:r>
+        <w:rPr>
+          <w:rFonts w:ascii="Calibri" w:hAnsi="Calibri"/>
+        </w:rPr>
+        <w:t xml:space="preserve">Pour le modérateur s'ajoute : </w:t>
+      </w:r>
+    </w:p>
+    <w:p>
+      <w:pPr>
+        <w:pStyle w:val="Paragraphedeliste"/>
+        <w:numPr>
+          <w:ilvl w:val="0"/>
+          <w:numId w:val="13"/>
+        </w:numPr>
+        <w:rPr>
+          <w:rFonts w:ascii="Calibri" w:hAnsi="Calibri"/>
+        </w:rPr>
+      </w:pPr>
+      <w:r>
+        <w:rPr>
+          <w:rFonts w:ascii="Calibri" w:hAnsi="Calibri"/>
+        </w:rPr>
+        <w:t>Le droit d'ajouter des éventments</w:t>
+      </w:r>
+      <w:bookmarkStart w:id="0" w:name="_GoBack"/>
+      <w:bookmarkEnd w:id="0"/>
+    </w:p>
+    <w:p>
+      <w:pPr>
+        <w:rPr>
+          <w:rFonts w:ascii="Calibri" w:hAnsi="Calibri"/>
+        </w:rPr>
+      </w:pPr>
     </w:p>
     <w:p>
       <w:pPr>

</xml_diff>